<commit_message>
autowiring JPA repositories fixed; db model updated; all entities created
</commit_message>
<xml_diff>
--- a/Project Design v1.1.docx
+++ b/Project Design v1.1.docx
@@ -1,6 +1,6 @@
 
 <file path=word/document.xml><?xml version="1.0" encoding="utf-8"?>
-<w:document xmlns:wpc="http://schemas.microsoft.com/office/word/2010/wordprocessingCanvas" xmlns:cx="http://schemas.microsoft.com/office/drawing/2014/chartex" xmlns:cx1="http://schemas.microsoft.com/office/drawing/2015/9/8/chartex" xmlns:mc="http://schemas.openxmlformats.org/markup-compatibility/2006" xmlns:o="urn:schemas-microsoft-com:office:office" xmlns:r="http://schemas.openxmlformats.org/officeDocument/2006/relationships" xmlns:m="http://schemas.openxmlformats.org/officeDocument/2006/math" xmlns:v="urn:schemas-microsoft-com:vml" xmlns:wp14="http://schemas.microsoft.com/office/word/2010/wordprocessingDrawing" xmlns:wp="http://schemas.openxmlformats.org/drawingml/2006/wordprocessingDrawing" xmlns:w10="urn:schemas-microsoft-com:office:word" xmlns:w="http://schemas.openxmlformats.org/wordprocessingml/2006/main" xmlns:w14="http://schemas.microsoft.com/office/word/2010/wordml" xmlns:w15="http://schemas.microsoft.com/office/word/2012/wordml" xmlns:w16se="http://schemas.microsoft.com/office/word/2015/wordml/symex" xmlns:wpg="http://schemas.microsoft.com/office/word/2010/wordprocessingGroup" xmlns:wpi="http://schemas.microsoft.com/office/word/2010/wordprocessingInk" xmlns:wne="http://schemas.microsoft.com/office/word/2006/wordml" xmlns:wps="http://schemas.microsoft.com/office/word/2010/wordprocessingShape" mc:Ignorable="w14 w15 w16se wp14">
+<w:document xmlns:wpc="http://schemas.microsoft.com/office/word/2010/wordprocessingCanvas" xmlns:cx="http://schemas.microsoft.com/office/drawing/2014/chartex" xmlns:cx1="http://schemas.microsoft.com/office/drawing/2015/9/8/chartex" xmlns:cx2="http://schemas.microsoft.com/office/drawing/2015/10/21/chartex" xmlns:cx3="http://schemas.microsoft.com/office/drawing/2016/5/9/chartex" xmlns:cx4="http://schemas.microsoft.com/office/drawing/2016/5/10/chartex" xmlns:cx5="http://schemas.microsoft.com/office/drawing/2016/5/11/chartex" xmlns:cx6="http://schemas.microsoft.com/office/drawing/2016/5/12/chartex" xmlns:cx7="http://schemas.microsoft.com/office/drawing/2016/5/13/chartex" xmlns:cx8="http://schemas.microsoft.com/office/drawing/2016/5/14/chartex" xmlns:mc="http://schemas.openxmlformats.org/markup-compatibility/2006" xmlns:aink="http://schemas.microsoft.com/office/drawing/2016/ink" xmlns:am3d="http://schemas.microsoft.com/office/drawing/2017/model3d" xmlns:o="urn:schemas-microsoft-com:office:office" xmlns:r="http://schemas.openxmlformats.org/officeDocument/2006/relationships" xmlns:m="http://schemas.openxmlformats.org/officeDocument/2006/math" xmlns:v="urn:schemas-microsoft-com:vml" xmlns:wp14="http://schemas.microsoft.com/office/word/2010/wordprocessingDrawing" xmlns:wp="http://schemas.openxmlformats.org/drawingml/2006/wordprocessingDrawing" xmlns:w10="urn:schemas-microsoft-com:office:word" xmlns:w="http://schemas.openxmlformats.org/wordprocessingml/2006/main" xmlns:w14="http://schemas.microsoft.com/office/word/2010/wordml" xmlns:w15="http://schemas.microsoft.com/office/word/2012/wordml" xmlns:w16cex="http://schemas.microsoft.com/office/word/2018/wordml/cex" xmlns:w16cid="http://schemas.microsoft.com/office/word/2016/wordml/cid" xmlns:w16="http://schemas.microsoft.com/office/word/2018/wordml" xmlns:w16se="http://schemas.microsoft.com/office/word/2015/wordml/symex" xmlns:wpg="http://schemas.microsoft.com/office/word/2010/wordprocessingGroup" xmlns:wpi="http://schemas.microsoft.com/office/word/2010/wordprocessingInk" xmlns:wne="http://schemas.microsoft.com/office/word/2006/wordml" xmlns:wps="http://schemas.microsoft.com/office/word/2010/wordprocessingShape" mc:Ignorable="w14 w15 w16se w16cid w16 w16cex wp14">
   <w:body>
     <w:p>
       <w:pPr>
@@ -724,8 +724,6 @@
         </w:rPr>
         <w:t>(по дате или на выбор пользователя).</w:t>
       </w:r>
-      <w:bookmarkStart w:id="0" w:name="_GoBack"/>
-      <w:bookmarkEnd w:id="0"/>
     </w:p>
     <w:p>
       <w:pPr>
@@ -886,7 +884,7 @@
           <w:sz w:val="24"/>
           <w:szCs w:val="40"/>
         </w:rPr>
-        <w:t>Юзер(Девелопер/Менеджер)</w:t>
+        <w:t>Менеджер</w:t>
       </w:r>
     </w:p>
     <w:p>
@@ -934,6 +932,27 @@
       <w:pPr>
         <w:rPr>
           <w:rFonts w:ascii="Times New Roman" w:hAnsi="Times New Roman" w:cs="Times New Roman"/>
+          <w:b/>
+          <w:bCs/>
+          <w:sz w:val="24"/>
+          <w:szCs w:val="40"/>
+        </w:rPr>
+      </w:pPr>
+      <w:r>
+        <w:rPr>
+          <w:rFonts w:ascii="Times New Roman" w:hAnsi="Times New Roman" w:cs="Times New Roman"/>
+          <w:b/>
+          <w:bCs/>
+          <w:sz w:val="24"/>
+          <w:szCs w:val="40"/>
+        </w:rPr>
+        <w:t>4.2 Девелопер</w:t>
+      </w:r>
+    </w:p>
+    <w:p>
+      <w:pPr>
+        <w:rPr>
+          <w:rFonts w:ascii="Times New Roman" w:hAnsi="Times New Roman" w:cs="Times New Roman"/>
           <w:sz w:val="24"/>
           <w:szCs w:val="40"/>
         </w:rPr>
@@ -1025,15 +1044,7 @@
           <w:szCs w:val="40"/>
         </w:rPr>
         <w:softHyphen/>
-        <w:t>–  эта роль имеет доступ к своему аккау</w:t>
-      </w:r>
-      <w:r>
-        <w:rPr>
-          <w:rFonts w:ascii="Times New Roman" w:hAnsi="Times New Roman" w:cs="Times New Roman"/>
-          <w:sz w:val="24"/>
-          <w:szCs w:val="40"/>
-        </w:rPr>
-        <w:t>нту, доступ к информации о задачах создании и удаления/модификации задачи.</w:t>
+        <w:t>– эта роль имеет доступ к своему аккаунту, доступ к информации о задачах создании и удаления/модификации задачи.</w:t>
       </w:r>
     </w:p>
     <w:p>
@@ -1041,7 +1052,7 @@
         <w:pStyle w:val="a3"/>
         <w:numPr>
           <w:ilvl w:val="1"/>
-          <w:numId w:val="3"/>
+          <w:numId w:val="4"/>
         </w:numPr>
         <w:rPr>
           <w:rFonts w:ascii="Times New Roman" w:hAnsi="Times New Roman" w:cs="Times New Roman"/>
@@ -1082,7 +1093,7 @@
         <w:pStyle w:val="a3"/>
         <w:numPr>
           <w:ilvl w:val="1"/>
-          <w:numId w:val="3"/>
+          <w:numId w:val="4"/>
         </w:numPr>
         <w:rPr>
           <w:rFonts w:ascii="Times New Roman" w:hAnsi="Times New Roman" w:cs="Times New Roman"/>
@@ -1115,23 +1126,7 @@
           <w:sz w:val="24"/>
           <w:szCs w:val="40"/>
         </w:rPr>
-        <w:t xml:space="preserve">Администратор – имеет доступ к данным всех </w:t>
-      </w:r>
-      <w:r>
-        <w:rPr>
-          <w:rFonts w:ascii="Times New Roman" w:hAnsi="Times New Roman" w:cs="Times New Roman"/>
-          <w:sz w:val="24"/>
-          <w:szCs w:val="40"/>
-        </w:rPr>
-        <w:t>пользователя</w:t>
-      </w:r>
-      <w:r>
-        <w:rPr>
-          <w:rFonts w:ascii="Times New Roman" w:hAnsi="Times New Roman" w:cs="Times New Roman"/>
-          <w:sz w:val="24"/>
-          <w:szCs w:val="40"/>
-        </w:rPr>
-        <w:t>, может создать\удалить\модифицировать\заблокировать пользователя. Также к созданию\удалению\модифицированию задач(проектов).</w:t>
+        <w:t>Администратор – имеет доступ к данным всех пользователя, может создать\удалить\модифицировать\заблокировать пользователя. Также к созданию\удалению\модифицированию задач(проектов).</w:t>
       </w:r>
     </w:p>
     <w:p>
@@ -1182,8 +1177,121 @@
 </file>
 
 <file path=word/numbering.xml><?xml version="1.0" encoding="utf-8"?>
-<w:numbering xmlns:wpc="http://schemas.microsoft.com/office/word/2010/wordprocessingCanvas" xmlns:cx="http://schemas.microsoft.com/office/drawing/2014/chartex" xmlns:cx1="http://schemas.microsoft.com/office/drawing/2015/9/8/chartex" xmlns:mc="http://schemas.openxmlformats.org/markup-compatibility/2006" xmlns:o="urn:schemas-microsoft-com:office:office" xmlns:r="http://schemas.openxmlformats.org/officeDocument/2006/relationships" xmlns:m="http://schemas.openxmlformats.org/officeDocument/2006/math" xmlns:v="urn:schemas-microsoft-com:vml" xmlns:wp14="http://schemas.microsoft.com/office/word/2010/wordprocessingDrawing" xmlns:wp="http://schemas.openxmlformats.org/drawingml/2006/wordprocessingDrawing" xmlns:w10="urn:schemas-microsoft-com:office:word" xmlns:w="http://schemas.openxmlformats.org/wordprocessingml/2006/main" xmlns:w14="http://schemas.microsoft.com/office/word/2010/wordml" xmlns:w15="http://schemas.microsoft.com/office/word/2012/wordml" xmlns:w16se="http://schemas.microsoft.com/office/word/2015/wordml/symex" xmlns:wpg="http://schemas.microsoft.com/office/word/2010/wordprocessingGroup" xmlns:wpi="http://schemas.microsoft.com/office/word/2010/wordprocessingInk" xmlns:wne="http://schemas.microsoft.com/office/word/2006/wordml" xmlns:wps="http://schemas.microsoft.com/office/word/2010/wordprocessingShape" mc:Ignorable="w14 w15 w16se wp14">
+<w:numbering xmlns:wpc="http://schemas.microsoft.com/office/word/2010/wordprocessingCanvas" xmlns:cx="http://schemas.microsoft.com/office/drawing/2014/chartex" xmlns:cx1="http://schemas.microsoft.com/office/drawing/2015/9/8/chartex" xmlns:cx2="http://schemas.microsoft.com/office/drawing/2015/10/21/chartex" xmlns:cx3="http://schemas.microsoft.com/office/drawing/2016/5/9/chartex" xmlns:cx4="http://schemas.microsoft.com/office/drawing/2016/5/10/chartex" xmlns:cx5="http://schemas.microsoft.com/office/drawing/2016/5/11/chartex" xmlns:cx6="http://schemas.microsoft.com/office/drawing/2016/5/12/chartex" xmlns:cx7="http://schemas.microsoft.com/office/drawing/2016/5/13/chartex" xmlns:cx8="http://schemas.microsoft.com/office/drawing/2016/5/14/chartex" xmlns:mc="http://schemas.openxmlformats.org/markup-compatibility/2006" xmlns:aink="http://schemas.microsoft.com/office/drawing/2016/ink" xmlns:am3d="http://schemas.microsoft.com/office/drawing/2017/model3d" xmlns:o="urn:schemas-microsoft-com:office:office" xmlns:r="http://schemas.openxmlformats.org/officeDocument/2006/relationships" xmlns:m="http://schemas.openxmlformats.org/officeDocument/2006/math" xmlns:v="urn:schemas-microsoft-com:vml" xmlns:wp14="http://schemas.microsoft.com/office/word/2010/wordprocessingDrawing" xmlns:wp="http://schemas.openxmlformats.org/drawingml/2006/wordprocessingDrawing" xmlns:w10="urn:schemas-microsoft-com:office:word" xmlns:w="http://schemas.openxmlformats.org/wordprocessingml/2006/main" xmlns:w14="http://schemas.microsoft.com/office/word/2010/wordml" xmlns:w15="http://schemas.microsoft.com/office/word/2012/wordml" xmlns:w16cex="http://schemas.microsoft.com/office/word/2018/wordml/cex" xmlns:w16cid="http://schemas.microsoft.com/office/word/2016/wordml/cid" xmlns:w16="http://schemas.microsoft.com/office/word/2018/wordml" xmlns:w16se="http://schemas.microsoft.com/office/word/2015/wordml/symex" xmlns:wpg="http://schemas.microsoft.com/office/word/2010/wordprocessingGroup" xmlns:wpi="http://schemas.microsoft.com/office/word/2010/wordprocessingInk" xmlns:wne="http://schemas.microsoft.com/office/word/2006/wordml" xmlns:wps="http://schemas.microsoft.com/office/word/2010/wordprocessingShape" mc:Ignorable="w14 w15 w16se w16cid w16 w16cex wp14">
   <w:abstractNum w:abstractNumId="0" w15:restartNumberingAfterBreak="0">
+    <w:nsid w:val="089915F7"/>
+    <w:multiLevelType w:val="multilevel"/>
+    <w:tmpl w:val="9FD40EA6"/>
+    <w:lvl w:ilvl="0">
+      <w:start w:val="4"/>
+      <w:numFmt w:val="decimal"/>
+      <w:lvlText w:val="%1"/>
+      <w:lvlJc w:val="left"/>
+      <w:pPr>
+        <w:ind w:left="360" w:hanging="360"/>
+      </w:pPr>
+      <w:rPr>
+        <w:rFonts w:hint="default"/>
+      </w:rPr>
+    </w:lvl>
+    <w:lvl w:ilvl="1">
+      <w:start w:val="3"/>
+      <w:numFmt w:val="decimal"/>
+      <w:lvlText w:val="%1.%2"/>
+      <w:lvlJc w:val="left"/>
+      <w:pPr>
+        <w:ind w:left="360" w:hanging="360"/>
+      </w:pPr>
+      <w:rPr>
+        <w:rFonts w:hint="default"/>
+      </w:rPr>
+    </w:lvl>
+    <w:lvl w:ilvl="2">
+      <w:start w:val="1"/>
+      <w:numFmt w:val="decimal"/>
+      <w:lvlText w:val="%1.%2.%3"/>
+      <w:lvlJc w:val="left"/>
+      <w:pPr>
+        <w:ind w:left="720" w:hanging="720"/>
+      </w:pPr>
+      <w:rPr>
+        <w:rFonts w:hint="default"/>
+      </w:rPr>
+    </w:lvl>
+    <w:lvl w:ilvl="3">
+      <w:start w:val="1"/>
+      <w:numFmt w:val="decimal"/>
+      <w:lvlText w:val="%1.%2.%3.%4"/>
+      <w:lvlJc w:val="left"/>
+      <w:pPr>
+        <w:ind w:left="720" w:hanging="720"/>
+      </w:pPr>
+      <w:rPr>
+        <w:rFonts w:hint="default"/>
+      </w:rPr>
+    </w:lvl>
+    <w:lvl w:ilvl="4">
+      <w:start w:val="1"/>
+      <w:numFmt w:val="decimal"/>
+      <w:lvlText w:val="%1.%2.%3.%4.%5"/>
+      <w:lvlJc w:val="left"/>
+      <w:pPr>
+        <w:ind w:left="1080" w:hanging="1080"/>
+      </w:pPr>
+      <w:rPr>
+        <w:rFonts w:hint="default"/>
+      </w:rPr>
+    </w:lvl>
+    <w:lvl w:ilvl="5">
+      <w:start w:val="1"/>
+      <w:numFmt w:val="decimal"/>
+      <w:lvlText w:val="%1.%2.%3.%4.%5.%6"/>
+      <w:lvlJc w:val="left"/>
+      <w:pPr>
+        <w:ind w:left="1080" w:hanging="1080"/>
+      </w:pPr>
+      <w:rPr>
+        <w:rFonts w:hint="default"/>
+      </w:rPr>
+    </w:lvl>
+    <w:lvl w:ilvl="6">
+      <w:start w:val="1"/>
+      <w:numFmt w:val="decimal"/>
+      <w:lvlText w:val="%1.%2.%3.%4.%5.%6.%7"/>
+      <w:lvlJc w:val="left"/>
+      <w:pPr>
+        <w:ind w:left="1440" w:hanging="1440"/>
+      </w:pPr>
+      <w:rPr>
+        <w:rFonts w:hint="default"/>
+      </w:rPr>
+    </w:lvl>
+    <w:lvl w:ilvl="7">
+      <w:start w:val="1"/>
+      <w:numFmt w:val="decimal"/>
+      <w:lvlText w:val="%1.%2.%3.%4.%5.%6.%7.%8"/>
+      <w:lvlJc w:val="left"/>
+      <w:pPr>
+        <w:ind w:left="1440" w:hanging="1440"/>
+      </w:pPr>
+      <w:rPr>
+        <w:rFonts w:hint="default"/>
+      </w:rPr>
+    </w:lvl>
+    <w:lvl w:ilvl="8">
+      <w:start w:val="1"/>
+      <w:numFmt w:val="decimal"/>
+      <w:lvlText w:val="%1.%2.%3.%4.%5.%6.%7.%8.%9"/>
+      <w:lvlJc w:val="left"/>
+      <w:pPr>
+        <w:ind w:left="1800" w:hanging="1800"/>
+      </w:pPr>
+      <w:rPr>
+        <w:rFonts w:hint="default"/>
+      </w:rPr>
+    </w:lvl>
+  </w:abstractNum>
+  <w:abstractNum w:abstractNumId="1" w15:restartNumberingAfterBreak="0">
     <w:nsid w:val="0AAA41B6"/>
     <w:multiLevelType w:val="hybridMultilevel"/>
     <w:tmpl w:val="E4B20FA4"/>
@@ -1272,7 +1380,7 @@
       </w:pPr>
     </w:lvl>
   </w:abstractNum>
-  <w:abstractNum w:abstractNumId="1" w15:restartNumberingAfterBreak="0">
+  <w:abstractNum w:abstractNumId="2" w15:restartNumberingAfterBreak="0">
     <w:nsid w:val="11DE2471"/>
     <w:multiLevelType w:val="multilevel"/>
     <w:tmpl w:val="61FC864E"/>
@@ -1385,7 +1493,7 @@
       </w:rPr>
     </w:lvl>
   </w:abstractNum>
-  <w:abstractNum w:abstractNumId="2" w15:restartNumberingAfterBreak="0">
+  <w:abstractNum w:abstractNumId="3" w15:restartNumberingAfterBreak="0">
     <w:nsid w:val="124B0324"/>
     <w:multiLevelType w:val="hybridMultilevel"/>
     <w:tmpl w:val="6A14DBB0"/>
@@ -1472,19 +1580,22 @@
     </w:lvl>
   </w:abstractNum>
   <w:num w:numId="1">
-    <w:abstractNumId w:val="0"/>
+    <w:abstractNumId w:val="1"/>
   </w:num>
   <w:num w:numId="2">
+    <w:abstractNumId w:val="3"/>
+  </w:num>
+  <w:num w:numId="3">
     <w:abstractNumId w:val="2"/>
   </w:num>
-  <w:num w:numId="3">
-    <w:abstractNumId w:val="1"/>
+  <w:num w:numId="4">
+    <w:abstractNumId w:val="0"/>
   </w:num>
 </w:numbering>
 </file>
 
 <file path=word/styles.xml><?xml version="1.0" encoding="utf-8"?>
-<w:styles xmlns:mc="http://schemas.openxmlformats.org/markup-compatibility/2006" xmlns:r="http://schemas.openxmlformats.org/officeDocument/2006/relationships" xmlns:w="http://schemas.openxmlformats.org/wordprocessingml/2006/main" xmlns:w14="http://schemas.microsoft.com/office/word/2010/wordml" xmlns:w15="http://schemas.microsoft.com/office/word/2012/wordml" xmlns:w16se="http://schemas.microsoft.com/office/word/2015/wordml/symex" mc:Ignorable="w14 w15 w16se">
+<w:styles xmlns:mc="http://schemas.openxmlformats.org/markup-compatibility/2006" xmlns:r="http://schemas.openxmlformats.org/officeDocument/2006/relationships" xmlns:w="http://schemas.openxmlformats.org/wordprocessingml/2006/main" xmlns:w14="http://schemas.microsoft.com/office/word/2010/wordml" xmlns:w15="http://schemas.microsoft.com/office/word/2012/wordml" xmlns:w16cex="http://schemas.microsoft.com/office/word/2018/wordml/cex" xmlns:w16cid="http://schemas.microsoft.com/office/word/2016/wordml/cid" xmlns:w16="http://schemas.microsoft.com/office/word/2018/wordml" xmlns:w16se="http://schemas.microsoft.com/office/word/2015/wordml/symex" mc:Ignorable="w14 w15 w16se w16cid w16 w16cex">
   <w:docDefaults>
     <w:rPrDefault>
       <w:rPr>
@@ -1500,7 +1611,7 @@
       </w:pPr>
     </w:pPrDefault>
   </w:docDefaults>
-  <w:latentStyles w:defLockedState="0" w:defUIPriority="99" w:defSemiHidden="0" w:defUnhideWhenUsed="0" w:defQFormat="0" w:count="371">
+  <w:latentStyles w:defLockedState="0" w:defUIPriority="99" w:defSemiHidden="0" w:defUnhideWhenUsed="0" w:defQFormat="0" w:count="376">
     <w:lsdException w:name="Normal" w:uiPriority="0" w:qFormat="1"/>
     <w:lsdException w:name="heading 1" w:uiPriority="9" w:qFormat="1"/>
     <w:lsdException w:name="heading 2" w:semiHidden="1" w:uiPriority="9" w:unhideWhenUsed="1" w:qFormat="1"/>
@@ -1606,7 +1717,6 @@
     <w:lsdException w:name="HTML Sample" w:semiHidden="1" w:unhideWhenUsed="1"/>
     <w:lsdException w:name="HTML Typewriter" w:semiHidden="1" w:unhideWhenUsed="1"/>
     <w:lsdException w:name="HTML Variable" w:semiHidden="1" w:unhideWhenUsed="1"/>
-    <w:lsdException w:name="Normal Table" w:semiHidden="1" w:unhideWhenUsed="1"/>
     <w:lsdException w:name="annotation subject" w:semiHidden="1" w:unhideWhenUsed="1"/>
     <w:lsdException w:name="No List" w:semiHidden="1" w:unhideWhenUsed="1"/>
     <w:lsdException w:name="Outline List 1" w:semiHidden="1" w:unhideWhenUsed="1"/>
@@ -1649,11 +1759,8 @@
     <w:lsdException w:name="Table Contemporary" w:semiHidden="1" w:unhideWhenUsed="1"/>
     <w:lsdException w:name="Table Elegant" w:semiHidden="1" w:unhideWhenUsed="1"/>
     <w:lsdException w:name="Table Professional" w:semiHidden="1" w:unhideWhenUsed="1"/>
-    <w:lsdException w:name="Table Subtle 1" w:semiHidden="1" w:unhideWhenUsed="1"/>
     <w:lsdException w:name="Table Subtle 2" w:semiHidden="1" w:unhideWhenUsed="1"/>
     <w:lsdException w:name="Table Web 1" w:semiHidden="1" w:unhideWhenUsed="1"/>
-    <w:lsdException w:name="Table Web 2" w:semiHidden="1" w:unhideWhenUsed="1"/>
-    <w:lsdException w:name="Table Web 3" w:semiHidden="1" w:unhideWhenUsed="1"/>
     <w:lsdException w:name="Balloon Text" w:semiHidden="1" w:unhideWhenUsed="1"/>
     <w:lsdException w:name="Table Grid" w:uiPriority="39"/>
     <w:lsdException w:name="Table Theme" w:semiHidden="1" w:unhideWhenUsed="1"/>
@@ -1872,6 +1979,11 @@
     <w:lsdException w:name="List Table 5 Dark Accent 6" w:uiPriority="50"/>
     <w:lsdException w:name="List Table 6 Colorful Accent 6" w:uiPriority="51"/>
     <w:lsdException w:name="List Table 7 Colorful Accent 6" w:uiPriority="52"/>
+    <w:lsdException w:name="Mention" w:semiHidden="1" w:unhideWhenUsed="1"/>
+    <w:lsdException w:name="Smart Hyperlink" w:semiHidden="1" w:unhideWhenUsed="1"/>
+    <w:lsdException w:name="Hashtag" w:semiHidden="1" w:unhideWhenUsed="1"/>
+    <w:lsdException w:name="Unresolved Mention" w:semiHidden="1" w:unhideWhenUsed="1"/>
+    <w:lsdException w:name="Smart Link" w:semiHidden="1" w:unhideWhenUsed="1"/>
   </w:latentStyles>
   <w:style w:type="paragraph" w:default="1" w:styleId="a">
     <w:name w:val="Normal"/>

</xml_diff>